<commit_message>
My Homework about System Calls
</commit_message>
<xml_diff>
--- a/SystemCalls.docx
+++ b/SystemCalls.docx
@@ -31,7 +31,7 @@
           <w:rFonts w:eastAsia="Times New Roman" w:cs="Times New Roman"/>
           <w:b/>
           <w:bCs/>
-          <w:lang w:val="de-AT" w:eastAsia="de-AT"/>
+          <w:lang w:eastAsia="de-AT"/>
         </w:rPr>
       </w:pPr>
       <w:r>
@@ -1583,15 +1583,343 @@
         <w:spacing w:after="0" w:line="240" w:lineRule="auto"/>
         <w:rPr>
           <w:rFonts w:eastAsia="Times New Roman" w:cs="Segoe UI"/>
-          <w:lang w:eastAsia="de-AT"/>
-        </w:rPr>
-      </w:pPr>
-      <w:r>
-        <w:rPr>
-          <w:rFonts w:eastAsia="Times New Roman" w:cs="Segoe UI"/>
-          <w:lang w:eastAsia="de-AT"/>
-        </w:rPr>
-        <w:t>A trap instruction is there to switch from the user mode into the Kernel mode.</w:t>
+          <w:b/>
+          <w:lang w:eastAsia="de-AT"/>
+        </w:rPr>
+      </w:pPr>
+    </w:p>
+    <w:p>
+      <w:pPr>
+        <w:tabs>
+          <w:tab w:val="left" w:pos="6474"/>
+        </w:tabs>
+        <w:spacing w:after="0" w:line="240" w:lineRule="auto"/>
+        <w:rPr>
+          <w:rFonts w:eastAsia="Times New Roman" w:cs="Segoe UI"/>
+          <w:color w:val="0D0D0D" w:themeColor="text1" w:themeTint="F2"/>
+          <w:lang w:eastAsia="de-AT"/>
+        </w:rPr>
+      </w:pPr>
+      <w:r>
+        <w:rPr>
+          <w:color w:val="0D0D0D" w:themeColor="text1" w:themeTint="F2"/>
+        </w:rPr>
+        <w:t xml:space="preserve">In </w:t>
+      </w:r>
+      <w:hyperlink r:id="rId5" w:tooltip="Computing" w:history="1">
+        <w:r>
+          <w:rPr>
+            <w:rStyle w:val="Hyperlink"/>
+            <w:color w:val="0D0D0D" w:themeColor="text1" w:themeTint="F2"/>
+            <w:u w:val="none"/>
+          </w:rPr>
+          <w:t>computing</w:t>
+        </w:r>
+      </w:hyperlink>
+      <w:r>
+        <w:rPr>
+          <w:color w:val="0D0D0D" w:themeColor="text1" w:themeTint="F2"/>
+        </w:rPr>
+        <w:t xml:space="preserve"> and </w:t>
+      </w:r>
+      <w:hyperlink r:id="rId6" w:tooltip="Operating systems" w:history="1">
+        <w:r>
+          <w:rPr>
+            <w:rStyle w:val="Hyperlink"/>
+            <w:color w:val="0D0D0D" w:themeColor="text1" w:themeTint="F2"/>
+            <w:u w:val="none"/>
+          </w:rPr>
+          <w:t>operating systems</w:t>
+        </w:r>
+      </w:hyperlink>
+      <w:r>
+        <w:rPr>
+          <w:color w:val="0D0D0D" w:themeColor="text1" w:themeTint="F2"/>
+        </w:rPr>
+        <w:t xml:space="preserve">, a </w:t>
+      </w:r>
+      <w:r>
+        <w:rPr>
+          <w:bCs/>
+          <w:color w:val="0D0D0D" w:themeColor="text1" w:themeTint="F2"/>
+        </w:rPr>
+        <w:t>trap</w:t>
+      </w:r>
+      <w:r>
+        <w:rPr>
+          <w:color w:val="0D0D0D" w:themeColor="text1" w:themeTint="F2"/>
+        </w:rPr>
+        <w:t xml:space="preserve">, also known as an </w:t>
+      </w:r>
+      <w:r>
+        <w:rPr>
+          <w:bCs/>
+          <w:color w:val="0D0D0D" w:themeColor="text1" w:themeTint="F2"/>
+        </w:rPr>
+        <w:t>exception</w:t>
+      </w:r>
+      <w:r>
+        <w:rPr>
+          <w:color w:val="0D0D0D" w:themeColor="text1" w:themeTint="F2"/>
+        </w:rPr>
+        <w:t xml:space="preserve"> or a </w:t>
+      </w:r>
+      <w:r>
+        <w:rPr>
+          <w:bCs/>
+          <w:color w:val="0D0D0D" w:themeColor="text1" w:themeTint="F2"/>
+        </w:rPr>
+        <w:t>fault</w:t>
+      </w:r>
+      <w:r>
+        <w:rPr>
+          <w:color w:val="0D0D0D" w:themeColor="text1" w:themeTint="F2"/>
+        </w:rPr>
+        <w:t xml:space="preserve">, is typically a type of </w:t>
+      </w:r>
+      <w:hyperlink r:id="rId7" w:tooltip="Synchronization (computer science)" w:history="1">
+        <w:r>
+          <w:rPr>
+            <w:rStyle w:val="Hyperlink"/>
+            <w:color w:val="0D0D0D" w:themeColor="text1" w:themeTint="F2"/>
+            <w:u w:val="none"/>
+          </w:rPr>
+          <w:t>synchronous</w:t>
+        </w:r>
+      </w:hyperlink>
+      <w:r>
+        <w:rPr>
+          <w:color w:val="0D0D0D" w:themeColor="text1" w:themeTint="F2"/>
+        </w:rPr>
+        <w:t xml:space="preserve"> </w:t>
+      </w:r>
+      <w:hyperlink r:id="rId8" w:tooltip="Interrupt" w:history="1">
+        <w:r>
+          <w:rPr>
+            <w:rStyle w:val="Hyperlink"/>
+            <w:color w:val="0D0D0D" w:themeColor="text1" w:themeTint="F2"/>
+            <w:u w:val="none"/>
+          </w:rPr>
+          <w:t>interrupt</w:t>
+        </w:r>
+      </w:hyperlink>
+      <w:r>
+        <w:rPr>
+          <w:color w:val="0D0D0D" w:themeColor="text1" w:themeTint="F2"/>
+        </w:rPr>
+        <w:t xml:space="preserve"> typically caused by an </w:t>
+      </w:r>
+      <w:hyperlink r:id="rId9" w:tooltip="Exception handling" w:history="1">
+        <w:r>
+          <w:rPr>
+            <w:rStyle w:val="Hyperlink"/>
+            <w:color w:val="0D0D0D" w:themeColor="text1" w:themeTint="F2"/>
+            <w:u w:val="none"/>
+          </w:rPr>
+          <w:t>exceptional</w:t>
+        </w:r>
+      </w:hyperlink>
+      <w:r>
+        <w:rPr>
+          <w:color w:val="0D0D0D" w:themeColor="text1" w:themeTint="F2"/>
+        </w:rPr>
+        <w:t xml:space="preserve"> condition (e.g., </w:t>
+      </w:r>
+      <w:r>
+        <w:rPr>
+          <w:color w:val="0D0D0D" w:themeColor="text1" w:themeTint="F2"/>
+        </w:rPr>
+        <w:fldChar w:fldCharType="begin"/>
+      </w:r>
+      <w:r>
+        <w:rPr>
+          <w:color w:val="0D0D0D" w:themeColor="text1" w:themeTint="F2"/>
+        </w:rPr>
+        <w:instrText xml:space="preserve"> HYPERLINK "https://en.wikipedia.org/wiki/Breakpoint" \l "Hardware" \o "Breakpoint" </w:instrText>
+      </w:r>
+      <w:r>
+        <w:rPr>
+          <w:color w:val="0D0D0D" w:themeColor="text1" w:themeTint="F2"/>
+        </w:rPr>
+        <w:fldChar w:fldCharType="separate"/>
+      </w:r>
+      <w:r>
+        <w:rPr>
+          <w:rStyle w:val="Hyperlink"/>
+          <w:color w:val="0D0D0D" w:themeColor="text1" w:themeTint="F2"/>
+          <w:u w:val="none"/>
+        </w:rPr>
+        <w:t>breakpoint</w:t>
+      </w:r>
+      <w:r>
+        <w:rPr>
+          <w:color w:val="0D0D0D" w:themeColor="text1" w:themeTint="F2"/>
+        </w:rPr>
+        <w:fldChar w:fldCharType="end"/>
+      </w:r>
+      <w:r>
+        <w:rPr>
+          <w:color w:val="0D0D0D" w:themeColor="text1" w:themeTint="F2"/>
+        </w:rPr>
+        <w:t xml:space="preserve">, </w:t>
+      </w:r>
+      <w:hyperlink r:id="rId10" w:tooltip="Division by zero" w:history="1">
+        <w:r>
+          <w:rPr>
+            <w:rStyle w:val="Hyperlink"/>
+            <w:color w:val="0D0D0D" w:themeColor="text1" w:themeTint="F2"/>
+            <w:u w:val="none"/>
+          </w:rPr>
+          <w:t>division by zero</w:t>
+        </w:r>
+      </w:hyperlink>
+      <w:r>
+        <w:rPr>
+          <w:color w:val="0D0D0D" w:themeColor="text1" w:themeTint="F2"/>
+        </w:rPr>
+        <w:t xml:space="preserve">, </w:t>
+      </w:r>
+      <w:hyperlink r:id="rId11" w:tooltip="Segmentation fault" w:history="1">
+        <w:r>
+          <w:rPr>
+            <w:rStyle w:val="Hyperlink"/>
+            <w:color w:val="0D0D0D" w:themeColor="text1" w:themeTint="F2"/>
+            <w:u w:val="none"/>
+          </w:rPr>
+          <w:t>invalid memory access</w:t>
+        </w:r>
+      </w:hyperlink>
+      <w:r>
+        <w:rPr>
+          <w:color w:val="0D0D0D" w:themeColor="text1" w:themeTint="F2"/>
+        </w:rPr>
+        <w:t xml:space="preserve">). A trap usually results in a switch to </w:t>
+      </w:r>
+      <w:hyperlink r:id="rId12" w:tooltip="Kernel mode" w:history="1">
+        <w:r>
+          <w:rPr>
+            <w:rStyle w:val="Hyperlink"/>
+            <w:color w:val="0D0D0D" w:themeColor="text1" w:themeTint="F2"/>
+            <w:u w:val="none"/>
+          </w:rPr>
+          <w:t>kernel mode</w:t>
+        </w:r>
+      </w:hyperlink>
+      <w:r>
+        <w:rPr>
+          <w:color w:val="0D0D0D" w:themeColor="text1" w:themeTint="F2"/>
+        </w:rPr>
+        <w:t xml:space="preserve">, wherein the operating system performs some action before returning control to the originating process. A trap in a system </w:t>
+      </w:r>
+      <w:hyperlink r:id="rId13" w:tooltip="Process (computing)" w:history="1">
+        <w:r>
+          <w:rPr>
+            <w:rStyle w:val="Hyperlink"/>
+            <w:color w:val="0D0D0D" w:themeColor="text1" w:themeTint="F2"/>
+            <w:u w:val="none"/>
+          </w:rPr>
+          <w:t>process</w:t>
+        </w:r>
+      </w:hyperlink>
+      <w:r>
+        <w:rPr>
+          <w:color w:val="0D0D0D" w:themeColor="text1" w:themeTint="F2"/>
+        </w:rPr>
+        <w:t xml:space="preserve"> is more serious than a trap in a user </w:t>
+      </w:r>
+      <w:hyperlink r:id="rId14" w:tooltip="Process (computing)" w:history="1">
+        <w:proofErr w:type="gramStart"/>
+        <w:r>
+          <w:rPr>
+            <w:rStyle w:val="Hyperlink"/>
+            <w:color w:val="0D0D0D" w:themeColor="text1" w:themeTint="F2"/>
+            <w:u w:val="none"/>
+          </w:rPr>
+          <w:t>process</w:t>
+        </w:r>
+      </w:hyperlink>
+      <w:r>
+        <w:rPr>
+          <w:color w:val="0D0D0D" w:themeColor="text1" w:themeTint="F2"/>
+        </w:rPr>
+        <w:t>,</w:t>
+      </w:r>
+      <w:proofErr w:type="gramEnd"/>
+      <w:r>
+        <w:rPr>
+          <w:color w:val="0D0D0D" w:themeColor="text1" w:themeTint="F2"/>
+        </w:rPr>
+        <w:t xml:space="preserve"> and in some systems is fatal. In some usages, the term </w:t>
+      </w:r>
+      <w:r>
+        <w:rPr>
+          <w:i/>
+          <w:iCs/>
+          <w:color w:val="0D0D0D" w:themeColor="text1" w:themeTint="F2"/>
+        </w:rPr>
+        <w:t>trap</w:t>
+      </w:r>
+      <w:r>
+        <w:rPr>
+          <w:color w:val="0D0D0D" w:themeColor="text1" w:themeTint="F2"/>
+        </w:rPr>
+        <w:t xml:space="preserve"> refers specifically to an interrupt intended to initiate a </w:t>
+      </w:r>
+      <w:hyperlink r:id="rId15" w:tooltip="Context switch" w:history="1">
+        <w:r>
+          <w:rPr>
+            <w:rStyle w:val="Hyperlink"/>
+            <w:color w:val="0D0D0D" w:themeColor="text1" w:themeTint="F2"/>
+            <w:u w:val="none"/>
+          </w:rPr>
+          <w:t>context switch</w:t>
+        </w:r>
+      </w:hyperlink>
+      <w:r>
+        <w:rPr>
+          <w:color w:val="0D0D0D" w:themeColor="text1" w:themeTint="F2"/>
+        </w:rPr>
+        <w:t xml:space="preserve"> to a </w:t>
+      </w:r>
+      <w:hyperlink r:id="rId16" w:tooltip="Profiler (computer science)" w:history="1">
+        <w:r>
+          <w:rPr>
+            <w:rStyle w:val="Hyperlink"/>
+            <w:color w:val="0D0D0D" w:themeColor="text1" w:themeTint="F2"/>
+            <w:u w:val="none"/>
+          </w:rPr>
+          <w:t>monitor program</w:t>
+        </w:r>
+      </w:hyperlink>
+      <w:r>
+        <w:rPr>
+          <w:color w:val="0D0D0D" w:themeColor="text1" w:themeTint="F2"/>
+        </w:rPr>
+        <w:t xml:space="preserve"> or </w:t>
+      </w:r>
+      <w:hyperlink r:id="rId17" w:tooltip="Debugger" w:history="1">
+        <w:r>
+          <w:rPr>
+            <w:rStyle w:val="Hyperlink"/>
+            <w:color w:val="0D0D0D" w:themeColor="text1" w:themeTint="F2"/>
+            <w:u w:val="none"/>
+          </w:rPr>
+          <w:t>debugger</w:t>
+        </w:r>
+      </w:hyperlink>
+      <w:r>
+        <w:rPr>
+          <w:color w:val="0D0D0D" w:themeColor="text1" w:themeTint="F2"/>
+        </w:rPr>
+        <w:t>.</w:t>
+      </w:r>
+      <w:r>
+        <w:rPr>
+          <w:rFonts w:eastAsia="Times New Roman" w:cs="Segoe UI"/>
+          <w:color w:val="0D0D0D" w:themeColor="text1" w:themeTint="F2"/>
+          <w:lang w:eastAsia="de-AT"/>
+        </w:rPr>
+        <w:t xml:space="preserve"> </w:t>
       </w:r>
     </w:p>
     <w:sectPr>
@@ -1986,6 +2314,18 @@
       <w:sz w:val="27"/>
       <w:szCs w:val="27"/>
       <w:lang w:eastAsia="de-AT"/>
+    </w:rPr>
+  </w:style>
+  <w:style w:type="character" w:styleId="Hyperlink">
+    <w:name w:val="Hyperlink"/>
+    <w:basedOn w:val="Absatz-Standardschriftart"/>
+    <w:uiPriority w:val="99"/>
+    <w:semiHidden/>
+    <w:unhideWhenUsed/>
+    <w:rsid w:val="009F6765"/>
+    <w:rPr>
+      <w:color w:val="0000FF"/>
+      <w:u w:val="single"/>
     </w:rPr>
   </w:style>
 </w:styles>

</xml_diff>